<commit_message>
added wk3 reading to website
</commit_message>
<xml_diff>
--- a/Theory/history_net_art/response to the history_of_internet_art -- Charly Yan Miller 2.docx
+++ b/Theory/history_net_art/response to the history_of_internet_art -- Charly Yan Miller 2.docx
@@ -99,8 +99,6 @@
           <w:lang w:val="fr-CA"/>
         </w:rPr>
       </w:pPr>
-      <w:bookmarkStart w:id="0" w:name="_GoBack"/>
-      <w:bookmarkEnd w:id="0"/>
     </w:p>
     <w:p>
       <w:pPr>
@@ -313,6 +311,81 @@
     </w:p>
     <w:p>
       <w:r>
+        <w:rPr>
+          <w:noProof/>
+        </w:rPr>
+        <w:drawing>
+          <wp:anchor distT="0" distB="0" distL="114300" distR="114300" simplePos="0" relativeHeight="251658240" behindDoc="1" locked="0" layoutInCell="1" allowOverlap="1" wp14:anchorId="4ABEC24F" wp14:editId="40094243">
+            <wp:simplePos x="0" y="0"/>
+            <wp:positionH relativeFrom="margin">
+              <wp:align>right</wp:align>
+            </wp:positionH>
+            <wp:positionV relativeFrom="paragraph">
+              <wp:posOffset>1967230</wp:posOffset>
+            </wp:positionV>
+            <wp:extent cx="2208530" cy="1616710"/>
+            <wp:effectExtent l="0" t="0" r="1270" b="2540"/>
+            <wp:wrapTight wrapText="bothSides">
+              <wp:wrapPolygon edited="0">
+                <wp:start x="0" y="0"/>
+                <wp:lineTo x="0" y="21379"/>
+                <wp:lineTo x="21426" y="21379"/>
+                <wp:lineTo x="21426" y="0"/>
+                <wp:lineTo x="0" y="0"/>
+              </wp:wrapPolygon>
+            </wp:wrapTight>
+            <wp:docPr id="1" name="Picture 1" descr="F:\MOVE\Homework\Concordia YEAR ONE\Term One\Cart 211 Creative Computing &amp; Network Culture\cart211-root_folders\Theory\history_net_art\First Papers of Surrealism.jpg"/>
+            <wp:cNvGraphicFramePr>
+              <a:graphicFrameLocks xmlns:a="http://schemas.openxmlformats.org/drawingml/2006/main" noChangeAspect="1"/>
+            </wp:cNvGraphicFramePr>
+            <a:graphic xmlns:a="http://schemas.openxmlformats.org/drawingml/2006/main">
+              <a:graphicData uri="http://schemas.openxmlformats.org/drawingml/2006/picture">
+                <pic:pic xmlns:pic="http://schemas.openxmlformats.org/drawingml/2006/picture">
+                  <pic:nvPicPr>
+                    <pic:cNvPr id="0" name="Picture 1" descr="F:\MOVE\Homework\Concordia YEAR ONE\Term One\Cart 211 Creative Computing &amp; Network Culture\cart211-root_folders\Theory\history_net_art\First Papers of Surrealism.jpg"/>
+                    <pic:cNvPicPr>
+                      <a:picLocks noChangeAspect="1" noChangeArrowheads="1"/>
+                    </pic:cNvPicPr>
+                  </pic:nvPicPr>
+                  <pic:blipFill>
+                    <a:blip r:embed="rId4" cstate="print">
+                      <a:extLst>
+                        <a:ext uri="{28A0092B-C50C-407E-A947-70E740481C1C}">
+                          <a14:useLocalDpi xmlns:a14="http://schemas.microsoft.com/office/drawing/2010/main" val="0"/>
+                        </a:ext>
+                      </a:extLst>
+                    </a:blip>
+                    <a:srcRect/>
+                    <a:stretch>
+                      <a:fillRect/>
+                    </a:stretch>
+                  </pic:blipFill>
+                  <pic:spPr bwMode="auto">
+                    <a:xfrm>
+                      <a:off x="0" y="0"/>
+                      <a:ext cx="2208530" cy="1616710"/>
+                    </a:xfrm>
+                    <a:prstGeom prst="rect">
+                      <a:avLst/>
+                    </a:prstGeom>
+                    <a:noFill/>
+                    <a:ln>
+                      <a:noFill/>
+                    </a:ln>
+                  </pic:spPr>
+                </pic:pic>
+              </a:graphicData>
+            </a:graphic>
+            <wp14:sizeRelH relativeFrom="margin">
+              <wp14:pctWidth>0</wp14:pctWidth>
+            </wp14:sizeRelH>
+            <wp14:sizeRelV relativeFrom="margin">
+              <wp14:pctHeight>0</wp14:pctHeight>
+            </wp14:sizeRelV>
+          </wp:anchor>
+        </w:drawing>
+      </w:r>
+      <w:r>
         <w:t>Visiting</w:t>
       </w:r>
       <w:r>
@@ -608,7 +681,12 @@
         <w:t>,</w:t>
       </w:r>
       <w:r>
-        <w:t xml:space="preserve"> the white cube encourages a disembodied experience where </w:t>
+        <w:t xml:space="preserve"> the white cube encourages a disembodied e</w:t>
+      </w:r>
+      <w:bookmarkStart w:id="0" w:name="_GoBack"/>
+      <w:bookmarkEnd w:id="0"/>
+      <w:r>
+        <w:t xml:space="preserve">xperience where </w:t>
       </w:r>
       <w:r>
         <w:t>persons are transformed into</w:t>
@@ -632,7 +710,7 @@
         <w:t xml:space="preserve"> objects</w:t>
       </w:r>
       <w:r>
-        <w:t xml:space="preserve"> uninhibited by the</w:t>
+        <w:t xml:space="preserve"> uninhibited by</w:t>
       </w:r>
       <w:r>
         <w:t xml:space="preserve"> physicality.</w:t>
@@ -744,6 +822,7 @@
     </w:p>
     <w:p>
       <w:r>
+        <w:lastRenderedPageBreak/>
         <w:t xml:space="preserve">Lastly </w:t>
       </w:r>
       <w:r>
@@ -796,11 +875,7 @@
         <w:t>its</w:t>
       </w:r>
       <w:r>
-        <w:t xml:space="preserve"> medium available to all with network access. I wonder if that means that art scenes which do not rely on private buyers but </w:t>
-      </w:r>
-      <w:r>
-        <w:lastRenderedPageBreak/>
-        <w:t xml:space="preserve">instead government funding </w:t>
+        <w:t xml:space="preserve"> medium available to all with network access. I wonder if that means that art scenes which do not rely on private buyers but instead government funding </w:t>
       </w:r>
       <w:r>
         <w:t>like</w:t>

</xml_diff>